<commit_message>
adicionei 1 scenario ao report
</commit_message>
<xml_diff>
--- a/reports/IES Project Specification Report - template.docx
+++ b/reports/IES Project Specification Report - template.docx
@@ -6,7 +6,6 @@
     <w:p>
       <w:pPr>
         <w:pStyle w:val="Normal"/>
-        <w:pBdr/>
         <w:spacing w:before="60" w:after="60"/>
         <w:rPr/>
       </w:pPr>
@@ -17,17 +16,15 @@
     <w:p>
       <w:pPr>
         <w:pStyle w:val="Normal"/>
-        <w:pBdr/>
-        <w:rPr/>
-      </w:pPr>
-      <w:r>
-        <w:rPr/>
-      </w:r>
-    </w:p>
-    <w:p>
-      <w:pPr>
-        <w:pStyle w:val="Normal"/>
-        <w:pBdr/>
+        <w:rPr/>
+      </w:pPr>
+      <w:r>
+        <w:rPr/>
+      </w:r>
+    </w:p>
+    <w:p>
+      <w:pPr>
+        <w:pStyle w:val="Normal"/>
         <w:rPr/>
       </w:pPr>
       <w:r>
@@ -38,7 +35,6 @@
     <w:p>
       <w:pPr>
         <w:pStyle w:val="Title"/>
-        <w:pBdr/>
         <w:spacing w:lineRule="auto" w:line="240"/>
         <w:rPr>
           <w:rFonts w:ascii="Cambria" w:hAnsi="Cambria" w:asciiTheme="minorHAnsi" w:hAnsiTheme="minorHAnsi"/>
@@ -55,7 +51,6 @@
     <w:p>
       <w:pPr>
         <w:pStyle w:val="Normal"/>
-        <w:pBdr/>
         <w:rPr/>
       </w:pPr>
       <w:r>
@@ -66,7 +61,6 @@
     <w:p>
       <w:pPr>
         <w:pStyle w:val="Normal"/>
-        <w:pBdr/>
         <w:rPr/>
       </w:pPr>
       <w:r>
@@ -77,17 +71,15 @@
     <w:p>
       <w:pPr>
         <w:pStyle w:val="Normal"/>
-        <w:pBdr/>
-        <w:rPr/>
-      </w:pPr>
-      <w:r>
-        <w:rPr/>
-      </w:r>
-    </w:p>
-    <w:p>
-      <w:pPr>
-        <w:pStyle w:val="Normal"/>
-        <w:pBdr/>
+        <w:rPr/>
+      </w:pPr>
+      <w:r>
+        <w:rPr/>
+      </w:r>
+    </w:p>
+    <w:p>
+      <w:pPr>
+        <w:pStyle w:val="Normal"/>
         <w:rPr/>
       </w:pPr>
       <w:r>
@@ -101,30 +93,30 @@
         <w:tblW w:w="9000" w:type="dxa"/>
         <w:jc w:val="left"/>
         <w:tblInd w:w="0" w:type="dxa"/>
+        <w:tblBorders/>
         <w:tblCellMar>
           <w:top w:w="100" w:type="dxa"/>
           <w:left w:w="100" w:type="dxa"/>
           <w:bottom w:w="100" w:type="dxa"/>
           <w:right w:w="100" w:type="dxa"/>
         </w:tblCellMar>
-        <w:tblLook w:val="0600" w:noVBand="1" w:noHBand="1" w:lastColumn="0" w:firstColumn="0" w:lastRow="0" w:firstRow="0"/>
+        <w:tblLook w:noVBand="1" w:val="0600" w:noHBand="1" w:lastColumn="0" w:firstColumn="0" w:lastRow="0" w:firstRow="0"/>
       </w:tblPr>
       <w:tblGrid>
-        <w:gridCol w:w="1469"/>
-        <w:gridCol w:w="7530"/>
+        <w:gridCol w:w="1467"/>
+        <w:gridCol w:w="7532"/>
       </w:tblGrid>
       <w:tr>
         <w:trPr/>
         <w:tc>
           <w:tcPr>
-            <w:tcW w:w="1469" w:type="dxa"/>
+            <w:tcW w:w="1467" w:type="dxa"/>
             <w:tcBorders/>
-            <w:shd w:color="auto" w:fill="auto" w:val="clear"/>
+            <w:shd w:fill="auto" w:val="clear"/>
           </w:tcPr>
           <w:p>
             <w:pPr>
               <w:pStyle w:val="Normal"/>
-              <w:pBdr/>
               <w:spacing w:lineRule="auto" w:line="240" w:before="0" w:after="0"/>
               <w:rPr/>
             </w:pPr>
@@ -136,14 +128,13 @@
         </w:tc>
         <w:tc>
           <w:tcPr>
-            <w:tcW w:w="7530" w:type="dxa"/>
+            <w:tcW w:w="7532" w:type="dxa"/>
             <w:tcBorders/>
-            <w:shd w:color="auto" w:fill="auto" w:val="clear"/>
+            <w:shd w:fill="auto" w:val="clear"/>
           </w:tcPr>
           <w:p>
             <w:pPr>
               <w:pStyle w:val="Normal"/>
-              <w:pBdr/>
               <w:spacing w:lineRule="auto" w:line="240" w:before="0" w:after="0"/>
               <w:rPr>
                 <w:lang w:val="pt-PT"/>
@@ -162,14 +153,13 @@
         <w:trPr/>
         <w:tc>
           <w:tcPr>
-            <w:tcW w:w="1469" w:type="dxa"/>
+            <w:tcW w:w="1467" w:type="dxa"/>
             <w:tcBorders/>
-            <w:shd w:color="auto" w:fill="auto" w:val="clear"/>
+            <w:shd w:fill="auto" w:val="clear"/>
           </w:tcPr>
           <w:p>
             <w:pPr>
               <w:pStyle w:val="Normal"/>
-              <w:pBdr/>
               <w:spacing w:lineRule="auto" w:line="240" w:before="0" w:after="0"/>
               <w:rPr/>
             </w:pPr>
@@ -181,14 +171,13 @@
         </w:tc>
         <w:tc>
           <w:tcPr>
-            <w:tcW w:w="7530" w:type="dxa"/>
+            <w:tcW w:w="7532" w:type="dxa"/>
             <w:tcBorders/>
-            <w:shd w:color="auto" w:fill="auto" w:val="clear"/>
+            <w:shd w:fill="auto" w:val="clear"/>
           </w:tcPr>
           <w:p>
             <w:pPr>
               <w:pStyle w:val="Normal"/>
-              <w:pBdr/>
               <w:spacing w:lineRule="auto" w:line="240" w:before="0" w:after="0"/>
               <w:rPr/>
             </w:pPr>
@@ -203,14 +192,13 @@
         <w:trPr/>
         <w:tc>
           <w:tcPr>
-            <w:tcW w:w="1469" w:type="dxa"/>
+            <w:tcW w:w="1467" w:type="dxa"/>
             <w:tcBorders/>
-            <w:shd w:color="auto" w:fill="auto" w:val="clear"/>
+            <w:shd w:fill="auto" w:val="clear"/>
           </w:tcPr>
           <w:p>
             <w:pPr>
               <w:pStyle w:val="Normal"/>
-              <w:pBdr/>
               <w:spacing w:lineRule="auto" w:line="240" w:before="0" w:after="0"/>
               <w:rPr/>
             </w:pPr>
@@ -222,14 +210,13 @@
         </w:tc>
         <w:tc>
           <w:tcPr>
-            <w:tcW w:w="7530" w:type="dxa"/>
+            <w:tcW w:w="7532" w:type="dxa"/>
             <w:tcBorders/>
-            <w:shd w:color="auto" w:fill="auto" w:val="clear"/>
+            <w:shd w:fill="auto" w:val="clear"/>
           </w:tcPr>
           <w:p>
             <w:pPr>
               <w:pStyle w:val="Normal"/>
-              <w:pBdr/>
               <w:spacing w:lineRule="auto" w:line="240" w:before="0" w:after="0"/>
               <w:rPr>
                 <w:lang w:val="pt-PT"/>
@@ -245,7 +232,6 @@
           <w:p>
             <w:pPr>
               <w:pStyle w:val="Normal"/>
-              <w:pBdr/>
               <w:spacing w:lineRule="auto" w:line="240" w:before="0" w:after="0"/>
               <w:rPr>
                 <w:lang w:val="pt-PT"/>
@@ -255,6 +241,7 @@
               <w:rPr>
                 <w:lang w:val="pt-PT"/>
               </w:rPr>
+              <w:t>89093: Alina Yanchuk</w:t>
             </w:r>
           </w:p>
         </w:tc>
@@ -263,14 +250,13 @@
         <w:trPr/>
         <w:tc>
           <w:tcPr>
-            <w:tcW w:w="1469" w:type="dxa"/>
+            <w:tcW w:w="1467" w:type="dxa"/>
             <w:tcBorders/>
-            <w:shd w:color="auto" w:fill="auto" w:val="clear"/>
+            <w:shd w:fill="auto" w:val="clear"/>
           </w:tcPr>
           <w:p>
             <w:pPr>
               <w:pStyle w:val="Normal"/>
-              <w:pBdr/>
               <w:spacing w:lineRule="auto" w:line="240" w:before="0" w:after="0"/>
               <w:rPr/>
             </w:pPr>
@@ -282,14 +268,13 @@
         </w:tc>
         <w:tc>
           <w:tcPr>
-            <w:tcW w:w="7530" w:type="dxa"/>
+            <w:tcW w:w="7532" w:type="dxa"/>
             <w:tcBorders/>
-            <w:shd w:color="auto" w:fill="auto" w:val="clear"/>
+            <w:shd w:fill="auto" w:val="clear"/>
           </w:tcPr>
           <w:p>
             <w:pPr>
               <w:pStyle w:val="Normal"/>
-              <w:pBdr/>
               <w:spacing w:lineRule="auto" w:line="240" w:before="0" w:after="0"/>
               <w:rPr/>
             </w:pPr>
@@ -324,27 +309,24 @@
     <w:p>
       <w:pPr>
         <w:pStyle w:val="Normal"/>
-        <w:pBdr/>
-        <w:rPr/>
-      </w:pPr>
-      <w:r>
-        <w:rPr/>
-      </w:r>
-    </w:p>
-    <w:p>
-      <w:pPr>
-        <w:pStyle w:val="Normal"/>
-        <w:pBdr/>
-        <w:rPr/>
-      </w:pPr>
-      <w:r>
-        <w:rPr/>
-      </w:r>
-    </w:p>
-    <w:p>
-      <w:pPr>
-        <w:pStyle w:val="Normal"/>
-        <w:pBdr/>
+        <w:rPr/>
+      </w:pPr>
+      <w:r>
+        <w:rPr/>
+      </w:r>
+    </w:p>
+    <w:p>
+      <w:pPr>
+        <w:pStyle w:val="Normal"/>
+        <w:rPr/>
+      </w:pPr>
+      <w:r>
+        <w:rPr/>
+      </w:r>
+    </w:p>
+    <w:p>
+      <w:pPr>
+        <w:pStyle w:val="Normal"/>
         <w:rPr/>
       </w:pPr>
       <w:r>
@@ -354,23 +336,7 @@
     </w:p>
     <w:p>
       <w:pPr>
-        <w:sectPr>
-          <w:headerReference w:type="default" r:id="rId2"/>
-          <w:footerReference w:type="default" r:id="rId3"/>
-          <w:type w:val="nextPage"/>
-          <w:pgSz w:w="11906" w:h="16838"/>
-          <w:pgMar w:left="1440" w:right="1440" w:header="0" w:top="1440" w:footer="720" w:bottom="1440" w:gutter="0"/>
-          <w:pgNumType w:start="1" w:fmt="decimal"/>
-          <w:formProt w:val="false"/>
-          <w:textDirection w:val="lrTb"/>
-          <w:docGrid w:type="default" w:linePitch="100" w:charSpace="4096"/>
-        </w:sectPr>
-      </w:pPr>
-    </w:p>
-    <w:p>
-      <w:pPr>
-        <w:pStyle w:val="Normal"/>
-        <w:pBdr/>
+        <w:pStyle w:val="Normal"/>
         <w:rPr/>
       </w:pPr>
       <w:r>
@@ -402,6 +368,7 @@
               <w:webHidden/>
               <w:rStyle w:val="IndexLink"/>
               <w:u w:val="single"/>
+              <w:vanish w:val="false"/>
             </w:rPr>
             <w:instrText> TOC \z \o "1-9" \u \h</w:instrText>
           </w:r>
@@ -410,6 +377,7 @@
               <w:webHidden/>
               <w:rStyle w:val="IndexLink"/>
               <w:u w:val="single"/>
+              <w:vanish w:val="false"/>
             </w:rPr>
             <w:fldChar w:fldCharType="separate"/>
           </w:r>
@@ -418,6 +386,7 @@
               <w:rPr>
                 <w:webHidden/>
                 <w:rStyle w:val="IndexLink"/>
+                <w:vanish w:val="false"/>
                 <w:color w:val="1155CC"/>
                 <w:u w:val="single"/>
               </w:rPr>
@@ -439,6 +408,7 @@
               <w:rPr>
                 <w:webHidden/>
                 <w:rStyle w:val="IndexLink"/>
+                <w:vanish w:val="false"/>
                 <w:color w:val="1155CC"/>
                 <w:u w:val="single"/>
               </w:rPr>
@@ -461,6 +431,7 @@
               <w:rPr>
                 <w:webHidden/>
                 <w:rStyle w:val="IndexLink"/>
+                <w:vanish w:val="false"/>
                 <w:color w:val="1155CC"/>
                 <w:u w:val="single"/>
               </w:rPr>
@@ -483,6 +454,7 @@
               <w:rPr>
                 <w:webHidden/>
                 <w:rStyle w:val="IndexLink"/>
+                <w:vanish w:val="false"/>
                 <w:color w:val="1155CC"/>
                 <w:u w:val="single"/>
               </w:rPr>
@@ -505,6 +477,7 @@
               <w:rPr>
                 <w:webHidden/>
                 <w:rStyle w:val="IndexLink"/>
+                <w:vanish w:val="false"/>
                 <w:color w:val="1155CC"/>
                 <w:u w:val="single"/>
               </w:rPr>
@@ -526,6 +499,7 @@
               <w:rPr>
                 <w:webHidden/>
                 <w:rStyle w:val="IndexLink"/>
+                <w:vanish w:val="false"/>
                 <w:color w:val="1155CC"/>
                 <w:u w:val="single"/>
               </w:rPr>
@@ -548,6 +522,7 @@
               <w:rPr>
                 <w:webHidden/>
                 <w:rStyle w:val="IndexLink"/>
+                <w:vanish w:val="false"/>
                 <w:color w:val="1155CC"/>
                 <w:u w:val="single"/>
               </w:rPr>
@@ -570,6 +545,7 @@
               <w:rPr>
                 <w:webHidden/>
                 <w:rStyle w:val="IndexLink"/>
+                <w:vanish w:val="false"/>
                 <w:color w:val="1155CC"/>
                 <w:u w:val="single"/>
               </w:rPr>
@@ -592,6 +568,7 @@
               <w:rPr>
                 <w:webHidden/>
                 <w:rStyle w:val="IndexLink"/>
+                <w:vanish w:val="false"/>
                 <w:color w:val="1155CC"/>
                 <w:u w:val="single"/>
               </w:rPr>
@@ -613,6 +590,7 @@
               <w:rPr>
                 <w:webHidden/>
                 <w:rStyle w:val="IndexLink"/>
+                <w:vanish w:val="false"/>
                 <w:color w:val="1155CC"/>
                 <w:u w:val="single"/>
               </w:rPr>
@@ -634,58 +612,41 @@
               <w:rPr>
                 <w:webHidden/>
                 <w:rStyle w:val="IndexLink"/>
+                <w:vanish w:val="false"/>
                 <w:color w:val="1155CC"/>
                 <w:u w:val="single"/>
               </w:rPr>
               <w:t>5 References and resources</w:t>
             </w:r>
           </w:hyperlink>
-          <w:r>
-            <w:rPr>
-              <w:rStyle w:val="IndexLink"/>
-              <w:u w:val="single"/>
-            </w:rPr>
-            <w:fldChar w:fldCharType="end"/>
-          </w:r>
-        </w:p>
-        <w:p>
-          <w:pPr>
-            <w:sectPr>
-              <w:type w:val="continuous"/>
-              <w:pgSz w:w="11906" w:h="16838"/>
-              <w:pgMar w:left="1440" w:right="1440" w:header="0" w:top="1440" w:footer="720" w:bottom="1440" w:gutter="0"/>
-              <w:formProt w:val="false"/>
-              <w:textDirection w:val="lrTb"/>
-              <w:docGrid w:type="default" w:linePitch="100" w:charSpace="4096"/>
-            </w:sectPr>
-          </w:pPr>
         </w:p>
       </w:sdtContent>
     </w:sdt>
     <w:p>
       <w:pPr>
         <w:pStyle w:val="Normal"/>
-        <w:pBdr/>
-        <w:rPr/>
-      </w:pPr>
-      <w:r>
-        <w:rPr/>
-      </w:r>
-    </w:p>
-    <w:p>
-      <w:pPr>
-        <w:pStyle w:val="Normal"/>
-        <w:pBdr/>
-        <w:rPr/>
-      </w:pPr>
-      <w:r>
-        <w:rPr/>
-      </w:r>
-    </w:p>
-    <w:p>
-      <w:pPr>
-        <w:pStyle w:val="Normal"/>
-        <w:pBdr/>
+        <w:rPr/>
+      </w:pPr>
+      <w:r>
+        <w:rPr/>
+      </w:r>
+      <w:r>
+        <w:rPr/>
+        <w:fldChar w:fldCharType="end"/>
+      </w:r>
+    </w:p>
+    <w:p>
+      <w:pPr>
+        <w:pStyle w:val="Normal"/>
+        <w:rPr/>
+      </w:pPr>
+      <w:r>
+        <w:rPr/>
+      </w:r>
+    </w:p>
+    <w:p>
+      <w:pPr>
+        <w:pStyle w:val="Normal"/>
         <w:rPr/>
       </w:pPr>
       <w:r>
@@ -698,7 +659,6 @@
     <w:p>
       <w:pPr>
         <w:pStyle w:val="Heading1"/>
-        <w:pBdr/>
         <w:rPr/>
       </w:pPr>
       <w:bookmarkStart w:id="1" w:name="_35sslkb8z3"/>
@@ -711,7 +671,6 @@
     <w:p>
       <w:pPr>
         <w:pStyle w:val="Normal"/>
-        <w:pBdr/>
         <w:rPr/>
       </w:pPr>
       <w:r>
@@ -722,7 +681,6 @@
     <w:p>
       <w:pPr>
         <w:pStyle w:val="Normal"/>
-        <w:pBdr/>
         <w:rPr/>
       </w:pPr>
       <w:r>
@@ -757,7 +715,6 @@
     <w:p>
       <w:pPr>
         <w:pStyle w:val="Normal"/>
-        <w:pBdr/>
         <w:rPr/>
       </w:pPr>
       <w:r>
@@ -768,7 +725,6 @@
     <w:p>
       <w:pPr>
         <w:pStyle w:val="Normal"/>
-        <w:pBdr/>
         <w:rPr/>
       </w:pPr>
       <w:r>
@@ -779,7 +735,6 @@
     <w:p>
       <w:pPr>
         <w:pStyle w:val="Normal"/>
-        <w:pBdr/>
         <w:rPr/>
       </w:pPr>
       <w:r>
@@ -790,7 +745,6 @@
     <w:p>
       <w:pPr>
         <w:pStyle w:val="Normal"/>
-        <w:pBdr/>
         <w:rPr/>
       </w:pPr>
       <w:r>
@@ -823,9 +777,17 @@
         <w:tblW w:w="8460" w:type="dxa"/>
         <w:jc w:val="left"/>
         <w:tblInd w:w="60" w:type="dxa"/>
+        <w:tblBorders>
+          <w:top w:val="single" w:sz="2" w:space="0" w:color="000000"/>
+          <w:left w:val="single" w:sz="2" w:space="0" w:color="000000"/>
+          <w:bottom w:val="single" w:sz="2" w:space="0" w:color="000000"/>
+          <w:right w:val="single" w:sz="2" w:space="0" w:color="000000"/>
+          <w:insideH w:val="single" w:sz="2" w:space="0" w:color="000000"/>
+          <w:insideV w:val="single" w:sz="2" w:space="0" w:color="000000"/>
+        </w:tblBorders>
         <w:tblCellMar>
           <w:top w:w="55" w:type="dxa"/>
-          <w:left w:w="55" w:type="dxa"/>
+          <w:left w:w="51" w:type="dxa"/>
           <w:bottom w:w="55" w:type="dxa"/>
           <w:right w:w="55" w:type="dxa"/>
         </w:tblCellMar>
@@ -845,6 +807,8 @@
               <w:left w:val="single" w:sz="2" w:space="0" w:color="000000"/>
               <w:bottom w:val="single" w:sz="2" w:space="0" w:color="000000"/>
               <w:right w:val="single" w:sz="2" w:space="0" w:color="000000"/>
+              <w:insideH w:val="single" w:sz="2" w:space="0" w:color="000000"/>
+              <w:insideV w:val="single" w:sz="2" w:space="0" w:color="000000"/>
             </w:tcBorders>
             <w:shd w:fill="auto" w:val="clear"/>
           </w:tcPr>
@@ -856,7 +820,7 @@
             </w:pPr>
             <w:r>
               <w:drawing>
-                <wp:anchor behindDoc="0" distT="0" distB="0" distL="0" distR="0" simplePos="0" locked="0" layoutInCell="1" allowOverlap="1" relativeHeight="3">
+                <wp:anchor behindDoc="0" distT="0" distB="0" distL="0" distR="0" simplePos="0" locked="0" layoutInCell="1" allowOverlap="1" relativeHeight="2">
                   <wp:simplePos x="0" y="0"/>
                   <wp:positionH relativeFrom="column">
                     <wp:posOffset>70485</wp:posOffset>
@@ -881,7 +845,7 @@
                           </pic:cNvPicPr>
                         </pic:nvPicPr>
                         <pic:blipFill>
-                          <a:blip r:embed="rId4"/>
+                          <a:blip r:embed="rId2"/>
                           <a:stretch>
                             <a:fillRect/>
                           </a:stretch>
@@ -903,27 +867,11 @@
             </w:r>
             <w:r>
               <w:rPr/>
-              <w:t xml:space="preserve">A Laurinda Pereira é uma funcionária, </w:t>
+              <w:t>A</w:t>
             </w:r>
             <w:r>
               <w:rPr/>
-              <w:t>com 45 anos de idade,</w:t>
-            </w:r>
-            <w:r>
-              <w:rPr/>
-              <w:t xml:space="preserve"> do ComforLar, um lar situado em Portim</w:t>
-            </w:r>
-            <w:r>
-              <w:rPr/>
-              <w:t>ão</w:t>
-            </w:r>
-            <w:r>
-              <w:rPr/>
-              <w:t xml:space="preserve">. </w:t>
-            </w:r>
-            <w:r>
-              <w:rPr/>
-              <w:t>Ela é uma pessoa bastante paciente e carinhosa, razão essa por ter escolido a área da saúde. Contando já com 20 anos de experiência, a sua função no lar consiste em proporcionar o maior conforto possível aos pacientes, assim como a sua monotorização e , se for necessário, uma intervenção rápida a qualquer problema ou necessidade que ocorra. Este último ponto foi algo que tem estado na mente da laurinda ao longo destes anos todos. Com um número de funciononários a trabalhar no lar baixo em relação à quantidade de pessoas de terceira idade que nele vive, poderia existeir uma forma de prever alguma ocorrência ou necessidade de forma a que a sua intervenção fosse mais rápida , aumentando assim a taxa de sucesso da mesma. Os funcionários do lar podem utilizar o seu “smartphone”, computador e outros aparelhos eletrónicos durante os seus turnos.</w:t>
+              <w:t xml:space="preserve"> Laurinda Pereira é uma funcionária, com 45 anos de idade, do ComforLar, um lar situado em Portimão. Ela é uma pessoa bastante paciente e carinhosa, razão essa por ter escolhido a área da saúde. Contando já com 20 anos de experiência, a sua função no lar consiste em proporcionar o maior conforto possível aos pacientes, assim como a sua monitorização e, se for necessário, uma intervenção rápida a qualquer problema ou necessidade que ocorra. Este último ponto foi algo que tem estado na mente de Laurinda ao longo destes anos todos. Com um número de funciononários a trabalhar no lar baixo em relação à quantidade de pessoas de terceira idade que nele vive, poderia existir uma forma de prever alguma ocorrência ou necessidade, de forma a que a sua intervenção fosse mais rápida, aumentando assim a taxa de sucesso da mesma. Os funcionários do lar podem utilizar o seu “smartphone”, computador e outros aparelhos eletrónicos durante os seus turnos.</w:t>
             </w:r>
           </w:p>
           <w:p>
@@ -946,7 +894,7 @@
                 <w:i w:val="false"/>
                 <w:iCs w:val="false"/>
               </w:rPr>
-              <w:t>A Laurinda gostaria de ter uma forma de conseguir monotorizar os seus pacientes de forma a poder prever ocorrencias e assim poder intervir mais rápido nas mesmas.</w:t>
+              <w:t>A Laurinda gostaria de ter uma forma de conseguir monitorizar os seus pacientes de forma a poder prever ocorrências e, assim, poder intervir mais rápido nas mesmas.</w:t>
             </w:r>
           </w:p>
         </w:tc>
@@ -961,7 +909,9 @@
         </w:rPr>
       </w:pPr>
       <w:r>
-        <w:rPr/>
+        <w:rPr>
+          <w:lang w:val="pt-PT"/>
+        </w:rPr>
       </w:r>
     </w:p>
     <w:p>
@@ -982,9 +932,17 @@
         <w:tblW w:w="9026" w:type="dxa"/>
         <w:jc w:val="left"/>
         <w:tblInd w:w="0" w:type="dxa"/>
+        <w:tblBorders>
+          <w:top w:val="single" w:sz="2" w:space="0" w:color="000000"/>
+          <w:left w:val="single" w:sz="2" w:space="0" w:color="000000"/>
+          <w:bottom w:val="single" w:sz="2" w:space="0" w:color="000000"/>
+          <w:right w:val="single" w:sz="2" w:space="0" w:color="000000"/>
+          <w:insideH w:val="single" w:sz="2" w:space="0" w:color="000000"/>
+          <w:insideV w:val="single" w:sz="2" w:space="0" w:color="000000"/>
+        </w:tblBorders>
         <w:tblCellMar>
           <w:top w:w="55" w:type="dxa"/>
-          <w:left w:w="55" w:type="dxa"/>
+          <w:left w:w="51" w:type="dxa"/>
           <w:bottom w:w="55" w:type="dxa"/>
           <w:right w:w="55" w:type="dxa"/>
         </w:tblCellMar>
@@ -1004,6 +962,8 @@
               <w:left w:val="single" w:sz="2" w:space="0" w:color="000000"/>
               <w:bottom w:val="single" w:sz="2" w:space="0" w:color="000000"/>
               <w:right w:val="single" w:sz="2" w:space="0" w:color="000000"/>
+              <w:insideH w:val="single" w:sz="2" w:space="0" w:color="000000"/>
+              <w:insideV w:val="single" w:sz="2" w:space="0" w:color="000000"/>
             </w:tcBorders>
             <w:shd w:fill="auto" w:val="clear"/>
           </w:tcPr>
@@ -1015,7 +975,7 @@
             </w:pPr>
             <w:r>
               <w:drawing>
-                <wp:anchor behindDoc="0" distT="0" distB="0" distL="0" distR="0" simplePos="0" locked="0" layoutInCell="1" allowOverlap="1" relativeHeight="4">
+                <wp:anchor behindDoc="0" distT="0" distB="0" distL="0" distR="0" simplePos="0" locked="0" layoutInCell="1" allowOverlap="1" relativeHeight="3">
                   <wp:simplePos x="0" y="0"/>
                   <wp:positionH relativeFrom="column">
                     <wp:posOffset>67945</wp:posOffset>
@@ -1040,7 +1000,7 @@
                           </pic:cNvPicPr>
                         </pic:nvPicPr>
                         <pic:blipFill>
-                          <a:blip r:embed="rId5"/>
+                          <a:blip r:embed="rId3"/>
                           <a:stretch>
                             <a:fillRect/>
                           </a:stretch>
@@ -1067,7 +1027,7 @@
                 <w:i w:val="false"/>
                 <w:iCs w:val="false"/>
               </w:rPr>
-              <w:t xml:space="preserve">José Vieira, de 56 anos de idade, é um médico no lar ComforLar que já conta com </w:t>
+              <w:t>J</w:t>
             </w:r>
             <w:r>
               <w:rPr>
@@ -1076,7 +1036,7 @@
                 <w:i w:val="false"/>
                 <w:iCs w:val="false"/>
               </w:rPr>
-              <w:t xml:space="preserve">31 anos de experiência na área da Medicina , onde 15 foram exercidos como médico no lar. Sendo uma pessoa simpática e muito atenciosa, ele é bastante adorado no </w:t>
+              <w:t xml:space="preserve">osé Vieira, de 56 anos de idade, é um médico no lar ComforLar que já conta com 31 anos de experiência na área da Medicina , onde 15 foram exercidos como médico no lar. Sendo uma pessoa simpática e muito atenciosa, ele é bastante adorado no </w:t>
             </w:r>
             <w:r>
               <w:rPr>
@@ -1086,7 +1046,7 @@
                 <w:iCs w:val="false"/>
                 <w:lang w:val="pt-PT" w:eastAsia="zxx" w:bidi="zxx"/>
               </w:rPr>
-              <w:t>estabelecimento, não só pelos seus pacientes, como pelos funcionários que lá trabalham com ele. Durante a semana, o José desloca-se pelo lar para realizar checkups regulares aos seus pacientes. Sendo a infra estrutura do lar extensa , ele perde bastante tempo a procurar os seus pacientens para realizar a consulta, visto que muitas das vezes eles não se encontrão nos seus próprios quartos ou então estão zonas recreativas com outros pacientes. Muitos deles escondem-se com receio da consulta. O José possui um consultório onde trabalha no seu computador e quando está fora dele , possui um “smartphone” para estar assim sempre contactável.</w:t>
+              <w:t>estabelecimento, não só pelos seus pacientes, como pelos funcionários que lá trabalham com ele. Durante a semana, o José desloca-se pelo lar para realizar check-up’s regulares aos seus pacientes. Sendo a infra estrutura do lar extensa , ele perde bastante tempo a procurar os seus pacientens para realizar a consulta, visto que muitas das vezes eles não se encontram nos seus próprios quartos ou então estão zonas recreativas com outros pacientes. Muitos deles escondem-se com receio da consulta. O José possui um consultório onde trabalha no seu computador e, quando está fora dele, possui um “smartphone” para estar assim sempre contactável.</w:t>
             </w:r>
           </w:p>
           <w:p>
@@ -1113,17 +1073,7 @@
                 <w:iCs w:val="false"/>
                 <w:lang w:val="pt-PT" w:eastAsia="zxx" w:bidi="zxx"/>
               </w:rPr>
-              <w:t xml:space="preserve"> O José gostaria de ter uma forma de antes de ir ter com os seus pacientes, ter uma forma de saber em que zona se encontram, evitando a perda de tempo </w:t>
-            </w:r>
-            <w:r>
-              <w:rPr>
-                <w:b w:val="false"/>
-                <w:bCs w:val="false"/>
-                <w:i w:val="false"/>
-                <w:iCs w:val="false"/>
-                <w:lang w:val="pt-PT" w:eastAsia="zxx" w:bidi="zxx"/>
-              </w:rPr>
-              <w:t>na procura de um paciente em específico.</w:t>
+              <w:t xml:space="preserve"> O José gostaria de ter uma forma de antes de ir ter com os seus pacientes, ter uma forma de saber em que zona se encontram, evitando a perda de tempo na procura de um paciente em específico.</w:t>
             </w:r>
           </w:p>
         </w:tc>
@@ -1138,7 +1088,9 @@
         </w:rPr>
       </w:pPr>
       <w:r>
-        <w:rPr/>
+        <w:rPr>
+          <w:lang w:val="pt-PT"/>
+        </w:rPr>
       </w:r>
     </w:p>
     <w:p>
@@ -1160,27 +1112,6 @@
       </w:pPr>
       <w:r>
         <w:rPr/>
-        <w:t>&lt;You don’t need to be exhaustive. Pick the main scenarios, related to the core value of the system.&gt;</w:t>
-      </w:r>
-    </w:p>
-    <w:p>
-      <w:pPr>
-        <w:pStyle w:val="Normal"/>
-        <w:rPr/>
-      </w:pPr>
-      <w:r>
-        <w:rPr/>
-        <w:t>&lt;The scenarios tell the story of the Personas in their lives, doing their daily/professional activities that are relevant to find the points of contact with the system under specification.</w:t>
-      </w:r>
-    </w:p>
-    <w:p>
-      <w:pPr>
-        <w:pStyle w:val="Normal"/>
-        <w:rPr/>
-      </w:pPr>
-      <w:r>
-        <w:rPr/>
-        <w:t xml:space="preserve">Scenarios are somewhat similiar to use cases (they have a goal and tell a story), but, unlike use cases, they capture a larger process, with activities that may not use the software. Scenarios don’t required a “template”, like the usual use cases description.&gt; </w:t>
       </w:r>
     </w:p>
     <w:p>
@@ -1188,46 +1119,89 @@
         <w:pStyle w:val="Normal"/>
         <w:spacing w:before="240" w:after="240"/>
         <w:rPr>
-          <w:lang w:val="pt-PT"/>
-        </w:rPr>
-      </w:pPr>
-      <w:r>
-        <w:rPr>
-          <w:lang w:val="pt-PT"/>
-        </w:rPr>
-        <w:t xml:space="preserve"> </w:t>
-      </w:r>
-      <w:r>
-        <w:rPr>
-          <w:lang w:val="pt-PT"/>
-        </w:rPr>
-        <w:t>Exemplo:  ver</w:t>
-      </w:r>
-      <w:hyperlink r:id="rId6">
-        <w:r>
-          <w:rPr>
-            <w:rStyle w:val="ListLabel1"/>
-            <w:lang w:val="pt-PT"/>
-          </w:rPr>
-          <w:t xml:space="preserve"> </w:t>
-        </w:r>
-      </w:hyperlink>
-      <w:hyperlink r:id="rId7">
-        <w:r>
-          <w:rPr>
-            <w:rStyle w:val="ListLabel2"/>
-            <w:color w:val="1155CC"/>
-            <w:u w:val="single"/>
-            <w:lang w:val="pt-PT"/>
-          </w:rPr>
-          <w:t>secção 4.2 neste artigo</w:t>
-        </w:r>
-      </w:hyperlink>
-      <w:r>
-        <w:rPr>
-          <w:lang w:val="pt-PT"/>
-        </w:rPr>
-        <w:t xml:space="preserve"> (open access)] &gt;</w:t>
+          <w:b/>
+          <w:b/>
+          <w:bCs/>
+          <w:i/>
+          <w:i/>
+          <w:iCs/>
+        </w:rPr>
+      </w:pPr>
+      <w:r>
+        <w:rPr>
+          <w:b/>
+          <w:bCs/>
+          <w:i/>
+          <w:iCs/>
+          <w:lang w:val="pt-PT"/>
+        </w:rPr>
+        <w:t xml:space="preserve">Laurinda recebe um alerta no telemóvel : </w:t>
+      </w:r>
+      <w:r>
+        <w:rPr>
+          <w:b w:val="false"/>
+          <w:bCs w:val="false"/>
+          <w:i w:val="false"/>
+          <w:iCs w:val="false"/>
+          <w:lang w:val="pt-PT"/>
+        </w:rPr>
+        <w:t>Laurinda encontra-se a colocar um paciente para dormir, quando o seu telemóvel vibra. Ao abri-lo, repara que tem uma notificação de alerta. Laurinda abre a notificação e fica a saber que a temperatura do paciente António Silva ultrapassou os 38 graus nos últimos minutos, o que é bastante anormal.</w:t>
+      </w:r>
+    </w:p>
+    <w:p>
+      <w:pPr>
+        <w:pStyle w:val="Normal"/>
+        <w:spacing w:before="240" w:after="240"/>
+        <w:rPr>
+          <w:b w:val="false"/>
+          <w:b w:val="false"/>
+          <w:bCs w:val="false"/>
+          <w:i w:val="false"/>
+          <w:i w:val="false"/>
+          <w:iCs w:val="false"/>
+        </w:rPr>
+      </w:pPr>
+      <w:r>
+        <w:rPr>
+          <w:b w:val="false"/>
+          <w:bCs w:val="false"/>
+          <w:i w:val="false"/>
+          <w:iCs w:val="false"/>
+          <w:lang w:val="pt-PT"/>
+        </w:rPr>
+        <w:t>Laurinda fecha a aplicação, pede licença ao paciente com quem se encontra e dirigi-se ao quarto ao lado, onde fica António, para verificar o que se passa e ajudá-lo.</w:t>
+      </w:r>
+    </w:p>
+    <w:p>
+      <w:pPr>
+        <w:pStyle w:val="Normal"/>
+        <w:spacing w:before="240" w:after="240"/>
+        <w:rPr>
+          <w:lang w:val="pt-PT"/>
+        </w:rPr>
+      </w:pPr>
+      <w:r>
+        <w:rPr>
+          <w:lang w:val="pt-PT"/>
+        </w:rPr>
+      </w:r>
+    </w:p>
+    <w:p>
+      <w:pPr>
+        <w:pStyle w:val="Normal"/>
+        <w:spacing w:before="240" w:after="240"/>
+        <w:rPr>
+          <w:b w:val="false"/>
+          <w:b w:val="false"/>
+          <w:bCs w:val="false"/>
+          <w:i w:val="false"/>
+          <w:i w:val="false"/>
+          <w:iCs w:val="false"/>
+          <w:lang w:val="pt-PT"/>
+        </w:rPr>
+      </w:pPr>
+      <w:r>
+        <w:rPr/>
       </w:r>
     </w:p>
     <w:p>
@@ -1638,7 +1612,6 @@
     <w:p>
       <w:pPr>
         <w:pStyle w:val="Normal"/>
-        <w:pBdr/>
         <w:rPr>
           <w:rFonts w:ascii="Arial Unicode MS" w:hAnsi="Arial Unicode MS" w:eastAsia="Arial Unicode MS" w:cs="Arial Unicode MS"/>
           <w:b/>
@@ -1666,7 +1639,6 @@
     <w:p>
       <w:pPr>
         <w:pStyle w:val="Normal"/>
-        <w:pBdr/>
         <w:jc w:val="both"/>
         <w:rPr>
           <w:rFonts w:ascii="Arial Unicode MS" w:hAnsi="Arial Unicode MS" w:eastAsia="Arial Unicode MS" w:cs="Arial Unicode MS"/>
@@ -1686,7 +1658,6 @@
     <w:p>
       <w:pPr>
         <w:pStyle w:val="Normal"/>
-        <w:pBdr/>
         <w:jc w:val="both"/>
         <w:rPr>
           <w:rFonts w:ascii="Arial Unicode MS" w:hAnsi="Arial Unicode MS" w:eastAsia="Arial Unicode MS" w:cs="Arial Unicode MS"/>
@@ -1704,7 +1675,6 @@
     <w:p>
       <w:pPr>
         <w:pStyle w:val="Normal"/>
-        <w:pBdr/>
         <w:jc w:val="both"/>
         <w:rPr>
           <w:rFonts w:ascii="Arial Unicode MS" w:hAnsi="Arial Unicode MS" w:eastAsia="Arial Unicode MS" w:cs="Arial Unicode MS"/>
@@ -1722,7 +1692,6 @@
     <w:p>
       <w:pPr>
         <w:pStyle w:val="Normal"/>
-        <w:pBdr/>
         <w:jc w:val="both"/>
         <w:rPr>
           <w:rFonts w:ascii="Arial Unicode MS" w:hAnsi="Arial Unicode MS" w:eastAsia="Arial Unicode MS" w:cs="Arial Unicode MS"/>
@@ -1740,7 +1709,6 @@
     <w:p>
       <w:pPr>
         <w:pStyle w:val="Normal"/>
-        <w:pBdr/>
         <w:jc w:val="both"/>
         <w:rPr>
           <w:lang w:val="pt-PT"/>
@@ -1757,7 +1725,6 @@
     <w:p>
       <w:pPr>
         <w:pStyle w:val="Normal"/>
-        <w:pBdr/>
         <w:rPr>
           <w:rFonts w:ascii="Arial Unicode MS" w:hAnsi="Arial Unicode MS" w:eastAsia="Arial Unicode MS" w:cs="Arial Unicode MS"/>
           <w:b/>
@@ -1788,7 +1755,6 @@
     <w:p>
       <w:pPr>
         <w:pStyle w:val="Normal"/>
-        <w:pBdr/>
         <w:rPr/>
       </w:pPr>
       <w:r>
@@ -1811,7 +1777,7 @@
                     </pic:cNvPicPr>
                   </pic:nvPicPr>
                   <pic:blipFill>
-                    <a:blip r:embed="rId8"/>
+                    <a:blip r:embed="rId4"/>
                     <a:stretch>
                       <a:fillRect/>
                     </a:stretch>
@@ -1865,7 +1831,6 @@
     <w:p>
       <w:pPr>
         <w:pStyle w:val="Normal"/>
-        <w:pBdr/>
         <w:rPr/>
       </w:pPr>
       <w:r>
@@ -1884,7 +1849,6 @@
     <w:p>
       <w:pPr>
         <w:pStyle w:val="Heading1"/>
-        <w:pBdr/>
         <w:rPr/>
       </w:pPr>
       <w:bookmarkStart w:id="11" w:name="_pcyv88xodbd9"/>
@@ -1897,17 +1861,15 @@
     <w:p>
       <w:pPr>
         <w:pStyle w:val="Normal"/>
-        <w:pBdr/>
-        <w:rPr/>
-      </w:pPr>
-      <w:r>
-        <w:rPr/>
-      </w:r>
-    </w:p>
-    <w:p>
-      <w:pPr>
-        <w:pStyle w:val="Normal"/>
-        <w:pBdr/>
+        <w:rPr/>
+      </w:pPr>
+      <w:r>
+        <w:rPr/>
+      </w:r>
+    </w:p>
+    <w:p>
+      <w:pPr>
+        <w:pStyle w:val="Normal"/>
         <w:rPr/>
       </w:pPr>
       <w:r>
@@ -1918,7 +1880,6 @@
     <w:p>
       <w:pPr>
         <w:pStyle w:val="Normal"/>
-        <w:pBdr/>
         <w:rPr/>
       </w:pPr>
       <w:r>
@@ -1929,7 +1890,6 @@
     <w:p>
       <w:pPr>
         <w:pStyle w:val="Heading1"/>
-        <w:pBdr/>
         <w:rPr/>
       </w:pPr>
       <w:bookmarkStart w:id="12" w:name="_yc3oy6awb07y"/>
@@ -1942,7 +1902,6 @@
     <w:p>
       <w:pPr>
         <w:pStyle w:val="Normal"/>
-        <w:pBdr/>
         <w:rPr/>
       </w:pPr>
       <w:r>
@@ -1953,7 +1912,6 @@
     <w:p>
       <w:pPr>
         <w:pStyle w:val="Normal"/>
-        <w:pBdr/>
         <w:spacing w:before="60" w:after="60"/>
         <w:rPr/>
       </w:pPr>
@@ -1961,9 +1919,47 @@
         <w:rPr/>
       </w:r>
     </w:p>
+    <w:p>
+      <w:pPr>
+        <w:sectPr>
+          <w:headerReference w:type="default" r:id="rId5"/>
+          <w:footerReference w:type="default" r:id="rId6"/>
+          <w:type w:val="nextPage"/>
+          <w:pgSz w:w="11906" w:h="16838"/>
+          <w:pgMar w:left="1440" w:right="1440" w:header="0" w:top="1440" w:footer="720" w:bottom="1440" w:gutter="0"/>
+          <w:pgNumType w:start="1" w:fmt="decimal"/>
+          <w:formProt w:val="false"/>
+          <w:textDirection w:val="lrTb"/>
+          <w:docGrid w:type="default" w:linePitch="100" w:charSpace="4096"/>
+        </w:sectPr>
+      </w:pPr>
+    </w:p>
+    <w:p>
+      <w:pPr>
+        <w:pStyle w:val="Normal"/>
+        <w:widowControl w:val="false"/>
+        <w:bidi w:val="0"/>
+        <w:spacing w:lineRule="auto" w:line="264" w:before="60" w:after="60"/>
+        <w:jc w:val="left"/>
+        <w:rPr/>
+      </w:pPr>
+      <w:r>
+        <w:rPr/>
+      </w:r>
+    </w:p>
+    <w:p>
+      <w:pPr>
+        <w:sectPr>
+          <w:type w:val="continuous"/>
+          <w:pgSz w:w="11906" w:h="16838"/>
+          <w:pgMar w:left="1440" w:right="1440" w:header="0" w:top="1440" w:footer="720" w:bottom="1440" w:gutter="0"/>
+          <w:formProt w:val="false"/>
+          <w:textDirection w:val="lrTb"/>
+          <w:docGrid w:type="default" w:linePitch="100" w:charSpace="4096"/>
+        </w:sectPr>
+      </w:pPr>
+    </w:p>
     <w:sectPr>
-      <w:headerReference w:type="default" r:id="rId9"/>
-      <w:footerReference w:type="default" r:id="rId10"/>
       <w:type w:val="continuous"/>
       <w:pgSz w:w="11906" w:h="16838"/>
       <w:pgMar w:left="1440" w:right="1440" w:header="0" w:top="1440" w:footer="720" w:bottom="1440" w:gutter="0"/>
@@ -1981,41 +1977,6 @@
   <w:p>
     <w:pPr>
       <w:pStyle w:val="Normal"/>
-      <w:pBdr/>
-      <w:spacing w:before="60" w:after="60"/>
-      <w:jc w:val="center"/>
-      <w:rPr/>
-    </w:pPr>
-    <w:r>
-      <w:rPr/>
-      <w:fldChar w:fldCharType="begin"/>
-    </w:r>
-    <w:r>
-      <w:rPr/>
-      <w:instrText> PAGE </w:instrText>
-    </w:r>
-    <w:r>
-      <w:rPr/>
-      <w:fldChar w:fldCharType="separate"/>
-    </w:r>
-    <w:r>
-      <w:rPr/>
-      <w:t>6</w:t>
-    </w:r>
-    <w:r>
-      <w:rPr/>
-      <w:fldChar w:fldCharType="end"/>
-    </w:r>
-  </w:p>
-</w:ftr>
-</file>
-
-<file path=word/footer2.xml><?xml version="1.0" encoding="utf-8"?>
-<w:ftr xmlns:o="urn:schemas-microsoft-com:office:office" xmlns:r="http://schemas.openxmlformats.org/officeDocument/2006/relationships" xmlns:v="urn:schemas-microsoft-com:vml" xmlns:w="http://schemas.openxmlformats.org/wordprocessingml/2006/main" xmlns:w10="urn:schemas-microsoft-com:office:word" xmlns:wp="http://schemas.openxmlformats.org/drawingml/2006/wordprocessingDrawing" xmlns:wps="http://schemas.microsoft.com/office/word/2010/wordprocessingShape" xmlns:wpg="http://schemas.microsoft.com/office/word/2010/wordprocessingGroup" xmlns:mc="http://schemas.openxmlformats.org/markup-compatibility/2006" xmlns:wp14="http://schemas.microsoft.com/office/word/2010/wordprocessingDrawing" xmlns:w14="http://schemas.microsoft.com/office/word/2010/wordml" mc:Ignorable="w14 wp14">
-  <w:p>
-    <w:pPr>
-      <w:pStyle w:val="Normal"/>
-      <w:pBdr/>
       <w:spacing w:before="60" w:after="60"/>
       <w:jc w:val="center"/>
       <w:rPr/>
@@ -2049,7 +2010,6 @@
   <w:p>
     <w:pPr>
       <w:pStyle w:val="Normal"/>
-      <w:pBdr/>
       <w:spacing w:before="60" w:after="60"/>
       <w:rPr/>
     </w:pPr>
@@ -2060,54 +2020,7 @@
   <w:p>
     <w:pPr>
       <w:pStyle w:val="Normal"/>
-      <w:pBdr/>
       <w:tabs>
-        <w:tab w:val="clear" w:pos="720"/>
-        <w:tab w:val="right" w:pos="9720" w:leader="none"/>
-      </w:tabs>
-      <w:spacing w:before="60" w:after="60"/>
-      <w:jc w:val="center"/>
-      <w:rPr>
-        <w:lang w:val="pt-PT"/>
-      </w:rPr>
-    </w:pPr>
-    <w:r>
-      <w:rPr>
-        <w:sz w:val="18"/>
-        <w:szCs w:val="18"/>
-        <w:lang w:val="pt-PT"/>
-      </w:rPr>
-      <w:t>UA-DETI - INTRODUÇÃO À ENGENHARIA DE SOFTWARE</w:t>
-    </w:r>
-    <w:r>
-      <w:rPr>
-        <w:lang w:val="pt-PT"/>
-      </w:rPr>
-      <w:tab/>
-    </w:r>
-  </w:p>
-</w:hdr>
-</file>
-
-<file path=word/header2.xml><?xml version="1.0" encoding="utf-8"?>
-<w:hdr xmlns:o="urn:schemas-microsoft-com:office:office" xmlns:r="http://schemas.openxmlformats.org/officeDocument/2006/relationships" xmlns:v="urn:schemas-microsoft-com:vml" xmlns:w="http://schemas.openxmlformats.org/wordprocessingml/2006/main" xmlns:w10="urn:schemas-microsoft-com:office:word" xmlns:wp="http://schemas.openxmlformats.org/drawingml/2006/wordprocessingDrawing" xmlns:wps="http://schemas.microsoft.com/office/word/2010/wordprocessingShape" xmlns:wpg="http://schemas.microsoft.com/office/word/2010/wordprocessingGroup" xmlns:mc="http://schemas.openxmlformats.org/markup-compatibility/2006" xmlns:wp14="http://schemas.microsoft.com/office/word/2010/wordprocessingDrawing" xmlns:w14="http://schemas.microsoft.com/office/word/2010/wordml" mc:Ignorable="w14 wp14">
-  <w:p>
-    <w:pPr>
-      <w:pStyle w:val="Normal"/>
-      <w:pBdr/>
-      <w:spacing w:before="60" w:after="60"/>
-      <w:rPr/>
-    </w:pPr>
-    <w:r>
-      <w:rPr/>
-    </w:r>
-  </w:p>
-  <w:p>
-    <w:pPr>
-      <w:pStyle w:val="Normal"/>
-      <w:pBdr/>
-      <w:tabs>
-        <w:tab w:val="clear" w:pos="720"/>
         <w:tab w:val="right" w:pos="9720" w:leader="none"/>
       </w:tabs>
       <w:spacing w:before="60" w:after="60"/>
@@ -2140,7 +2053,6 @@
     <w:rPrDefault>
       <w:rPr>
         <w:rFonts w:ascii="Helvetica Neue" w:hAnsi="Helvetica Neue" w:eastAsia="Helvetica Neue" w:cs="Helvetica Neue"/>
-        <w:sz w:val="22"/>
         <w:szCs w:val="22"/>
         <w:lang w:val="en" w:eastAsia="en-GB" w:bidi="ar-SA"/>
       </w:rPr>
@@ -2689,6 +2601,22 @@
       <w:lang w:val="pt-PT"/>
     </w:rPr>
   </w:style>
+  <w:style w:type="character" w:styleId="ListLabel3">
+    <w:name w:val="ListLabel 3"/>
+    <w:qFormat/>
+    <w:rPr>
+      <w:lang w:val="pt-PT"/>
+    </w:rPr>
+  </w:style>
+  <w:style w:type="character" w:styleId="ListLabel4">
+    <w:name w:val="ListLabel 4"/>
+    <w:qFormat/>
+    <w:rPr>
+      <w:color w:val="1155CC"/>
+      <w:u w:val="single"/>
+      <w:lang w:val="pt-PT"/>
+    </w:rPr>
+  </w:style>
   <w:style w:type="paragraph" w:styleId="Heading">
     <w:name w:val="Heading"/>
     <w:basedOn w:val="Normal"/>

</xml_diff>

<commit_message>
Adiçao de uma Persona
</commit_message>
<xml_diff>
--- a/reports/IES Project Specification Report - template.docx
+++ b/reports/IES Project Specification Report - template.docx
@@ -118,24 +118,23 @@
         <w:tblW w:w="9000" w:type="dxa"/>
         <w:jc w:val="left"/>
         <w:tblInd w:w="0" w:type="dxa"/>
-        <w:tblBorders/>
         <w:tblCellMar>
           <w:top w:w="100" w:type="dxa"/>
           <w:left w:w="100" w:type="dxa"/>
           <w:bottom w:w="100" w:type="dxa"/>
           <w:right w:w="100" w:type="dxa"/>
         </w:tblCellMar>
-        <w:tblLook w:noVBand="1" w:val="0600" w:noHBand="1" w:lastColumn="0" w:firstColumn="0" w:lastRow="0" w:firstRow="0"/>
+        <w:tblLook w:val="0600" w:noVBand="1" w:noHBand="1" w:lastColumn="0" w:firstColumn="0" w:lastRow="0" w:firstRow="0"/>
       </w:tblPr>
       <w:tblGrid>
-        <w:gridCol w:w="1649"/>
-        <w:gridCol w:w="7350"/>
+        <w:gridCol w:w="1648"/>
+        <w:gridCol w:w="7351"/>
       </w:tblGrid>
       <w:tr>
         <w:trPr/>
         <w:tc>
           <w:tcPr>
-            <w:tcW w:w="1649" w:type="dxa"/>
+            <w:tcW w:w="1648" w:type="dxa"/>
             <w:tcBorders/>
             <w:shd w:fill="auto" w:val="clear"/>
           </w:tcPr>
@@ -153,7 +152,7 @@
         </w:tc>
         <w:tc>
           <w:tcPr>
-            <w:tcW w:w="7350" w:type="dxa"/>
+            <w:tcW w:w="7351" w:type="dxa"/>
             <w:tcBorders/>
             <w:shd w:fill="auto" w:val="clear"/>
           </w:tcPr>
@@ -178,7 +177,7 @@
         <w:trPr/>
         <w:tc>
           <w:tcPr>
-            <w:tcW w:w="1649" w:type="dxa"/>
+            <w:tcW w:w="1648" w:type="dxa"/>
             <w:tcBorders/>
             <w:shd w:fill="auto" w:val="clear"/>
           </w:tcPr>
@@ -196,7 +195,7 @@
         </w:tc>
         <w:tc>
           <w:tcPr>
-            <w:tcW w:w="7350" w:type="dxa"/>
+            <w:tcW w:w="7351" w:type="dxa"/>
             <w:tcBorders/>
             <w:shd w:fill="auto" w:val="clear"/>
           </w:tcPr>
@@ -217,7 +216,7 @@
         <w:trPr/>
         <w:tc>
           <w:tcPr>
-            <w:tcW w:w="1649" w:type="dxa"/>
+            <w:tcW w:w="1648" w:type="dxa"/>
             <w:tcBorders/>
             <w:shd w:fill="auto" w:val="clear"/>
           </w:tcPr>
@@ -235,7 +234,7 @@
         </w:tc>
         <w:tc>
           <w:tcPr>
-            <w:tcW w:w="7350" w:type="dxa"/>
+            <w:tcW w:w="7351" w:type="dxa"/>
             <w:tcBorders/>
             <w:shd w:fill="auto" w:val="clear"/>
           </w:tcPr>
@@ -258,9 +257,7 @@
             <w:pPr>
               <w:pStyle w:val="Normal"/>
               <w:spacing w:lineRule="auto" w:line="240" w:before="0" w:after="0"/>
-              <w:rPr>
-                <w:lang w:val="pt-PT"/>
-              </w:rPr>
+              <w:rPr/>
             </w:pPr>
             <w:r>
               <w:rPr>
@@ -269,13 +266,44 @@
               <w:t>89093: Alina Yanchuk</w:t>
             </w:r>
           </w:p>
+          <w:p>
+            <w:pPr>
+              <w:pStyle w:val="Normal"/>
+              <w:spacing w:lineRule="auto" w:line="240" w:before="0" w:after="0"/>
+              <w:rPr/>
+            </w:pPr>
+            <w:r>
+              <w:rPr>
+                <w:lang w:val="pt-PT"/>
+              </w:rPr>
+              <w:t>7</w:t>
+            </w:r>
+            <w:r>
+              <w:rPr>
+                <w:lang w:val="pt-PT"/>
+              </w:rPr>
+              <w:t>3156: Bruno Pinto</w:t>
+            </w:r>
+          </w:p>
+          <w:p>
+            <w:pPr>
+              <w:pStyle w:val="Normal"/>
+              <w:spacing w:lineRule="auto" w:line="240" w:before="0" w:after="0"/>
+              <w:rPr>
+                <w:lang w:val="pt-PT"/>
+              </w:rPr>
+            </w:pPr>
+            <w:r>
+              <w:rPr/>
+            </w:r>
+          </w:p>
         </w:tc>
       </w:tr>
       <w:tr>
         <w:trPr/>
         <w:tc>
           <w:tcPr>
-            <w:tcW w:w="1649" w:type="dxa"/>
+            <w:tcW w:w="1648" w:type="dxa"/>
             <w:tcBorders/>
             <w:shd w:fill="auto" w:val="clear"/>
           </w:tcPr>
@@ -293,7 +321,7 @@
         </w:tc>
         <w:tc>
           <w:tcPr>
-            <w:tcW w:w="7350" w:type="dxa"/>
+            <w:tcW w:w="7351" w:type="dxa"/>
             <w:tcBorders/>
             <w:shd w:fill="auto" w:val="clear"/>
           </w:tcPr>
@@ -366,6 +394,21 @@
       <w:r>
         <w:rPr/>
       </w:r>
+    </w:p>
+    <w:p>
+      <w:pPr>
+        <w:sectPr>
+          <w:headerReference w:type="default" r:id="rId2"/>
+          <w:footerReference w:type="default" r:id="rId3"/>
+          <w:type w:val="nextPage"/>
+          <w:pgSz w:w="11906" w:h="16838"/>
+          <w:pgMar w:left="1440" w:right="1440" w:header="0" w:top="1440" w:footer="720" w:bottom="1440" w:gutter="0"/>
+          <w:pgNumType w:start="1" w:fmt="decimal"/>
+          <w:formProt w:val="false"/>
+          <w:textDirection w:val="lrTb"/>
+          <w:docGrid w:type="default" w:linePitch="100" w:charSpace="4096"/>
+        </w:sectPr>
+      </w:pPr>
     </w:p>
     <w:p>
       <w:pPr>
@@ -672,6 +715,18 @@
     </w:p>
     <w:p>
       <w:pPr>
+        <w:sectPr>
+          <w:type w:val="continuous"/>
+          <w:pgSz w:w="11906" w:h="16838"/>
+          <w:pgMar w:left="1440" w:right="1440" w:header="0" w:top="1440" w:footer="720" w:bottom="1440" w:gutter="0"/>
+          <w:formProt w:val="false"/>
+          <w:textDirection w:val="lrTb"/>
+          <w:docGrid w:type="default" w:linePitch="100" w:charSpace="4096"/>
+        </w:sectPr>
+      </w:pPr>
+    </w:p>
+    <w:p>
+      <w:pPr>
         <w:pStyle w:val="Normal"/>
         <w:rPr/>
       </w:pPr>
@@ -1010,18 +1065,17 @@
         <w:tblW w:w="7922" w:type="dxa"/>
         <w:jc w:val="left"/>
         <w:tblInd w:w="720" w:type="dxa"/>
-        <w:tblBorders/>
         <w:tblCellMar>
           <w:top w:w="0" w:type="dxa"/>
           <w:left w:w="108" w:type="dxa"/>
           <w:bottom w:w="0" w:type="dxa"/>
           <w:right w:w="108" w:type="dxa"/>
         </w:tblCellMar>
-        <w:tblLook w:noVBand="1" w:val="04a0" w:noHBand="0" w:lastColumn="0" w:firstColumn="1" w:lastRow="0" w:firstRow="1"/>
+        <w:tblLook w:val="04a0" w:noVBand="1" w:noHBand="0" w:lastColumn="0" w:firstColumn="1" w:lastRow="0" w:firstRow="1"/>
       </w:tblPr>
       <w:tblGrid>
-        <w:gridCol w:w="2818"/>
-        <w:gridCol w:w="5103"/>
+        <w:gridCol w:w="2817"/>
+        <w:gridCol w:w="5104"/>
       </w:tblGrid>
       <w:tr>
         <w:trPr>
@@ -1029,7 +1083,7 @@
         </w:trPr>
         <w:tc>
           <w:tcPr>
-            <w:tcW w:w="2818" w:type="dxa"/>
+            <w:tcW w:w="2817" w:type="dxa"/>
             <w:tcBorders/>
             <w:shd w:color="auto" w:fill="AEAAAA" w:themeFill="background2" w:themeFillShade="bf" w:val="clear"/>
           </w:tcPr>
@@ -1055,7 +1109,7 @@
         </w:tc>
         <w:tc>
           <w:tcPr>
-            <w:tcW w:w="5103" w:type="dxa"/>
+            <w:tcW w:w="5104" w:type="dxa"/>
             <w:tcBorders/>
             <w:shd w:fill="auto" w:val="clear"/>
           </w:tcPr>
@@ -1085,7 +1139,7 @@
         </w:trPr>
         <w:tc>
           <w:tcPr>
-            <w:tcW w:w="2818" w:type="dxa"/>
+            <w:tcW w:w="2817" w:type="dxa"/>
             <w:tcBorders/>
             <w:shd w:color="auto" w:fill="AEAAAA" w:themeFill="background2" w:themeFillShade="bf" w:val="clear"/>
           </w:tcPr>
@@ -1111,7 +1165,7 @@
         </w:tc>
         <w:tc>
           <w:tcPr>
-            <w:tcW w:w="5103" w:type="dxa"/>
+            <w:tcW w:w="5104" w:type="dxa"/>
             <w:tcBorders/>
             <w:shd w:fill="auto" w:val="clear"/>
           </w:tcPr>
@@ -1141,7 +1195,7 @@
         </w:trPr>
         <w:tc>
           <w:tcPr>
-            <w:tcW w:w="2818" w:type="dxa"/>
+            <w:tcW w:w="2817" w:type="dxa"/>
             <w:tcBorders/>
             <w:shd w:color="auto" w:fill="AEAAAA" w:themeFill="background2" w:themeFillShade="bf" w:val="clear"/>
           </w:tcPr>
@@ -1167,7 +1221,7 @@
         </w:tc>
         <w:tc>
           <w:tcPr>
-            <w:tcW w:w="5103" w:type="dxa"/>
+            <w:tcW w:w="5104" w:type="dxa"/>
             <w:tcBorders/>
             <w:shd w:fill="auto" w:val="clear"/>
           </w:tcPr>
@@ -1197,7 +1251,7 @@
         </w:trPr>
         <w:tc>
           <w:tcPr>
-            <w:tcW w:w="2818" w:type="dxa"/>
+            <w:tcW w:w="2817" w:type="dxa"/>
             <w:tcBorders/>
             <w:shd w:color="auto" w:fill="AEAAAA" w:themeFill="background2" w:themeFillShade="bf" w:val="clear"/>
           </w:tcPr>
@@ -1223,7 +1277,7 @@
         </w:tc>
         <w:tc>
           <w:tcPr>
-            <w:tcW w:w="5103" w:type="dxa"/>
+            <w:tcW w:w="5104" w:type="dxa"/>
             <w:tcBorders/>
             <w:shd w:fill="auto" w:val="clear"/>
           </w:tcPr>
@@ -1253,7 +1307,7 @@
         </w:trPr>
         <w:tc>
           <w:tcPr>
-            <w:tcW w:w="2818" w:type="dxa"/>
+            <w:tcW w:w="2817" w:type="dxa"/>
             <w:tcBorders/>
             <w:shd w:color="auto" w:fill="AEAAAA" w:themeFill="background2" w:themeFillShade="bf" w:val="clear"/>
           </w:tcPr>
@@ -1279,7 +1333,7 @@
         </w:tc>
         <w:tc>
           <w:tcPr>
-            <w:tcW w:w="5103" w:type="dxa"/>
+            <w:tcW w:w="5104" w:type="dxa"/>
             <w:tcBorders/>
             <w:shd w:fill="auto" w:val="clear"/>
           </w:tcPr>
@@ -1309,7 +1363,7 @@
         </w:trPr>
         <w:tc>
           <w:tcPr>
-            <w:tcW w:w="2818" w:type="dxa"/>
+            <w:tcW w:w="2817" w:type="dxa"/>
             <w:tcBorders/>
             <w:shd w:color="auto" w:fill="AEAAAA" w:themeFill="background2" w:themeFillShade="bf" w:val="clear"/>
           </w:tcPr>
@@ -1335,7 +1389,7 @@
         </w:tc>
         <w:tc>
           <w:tcPr>
-            <w:tcW w:w="5103" w:type="dxa"/>
+            <w:tcW w:w="5104" w:type="dxa"/>
             <w:tcBorders/>
             <w:shd w:fill="auto" w:val="clear"/>
           </w:tcPr>
@@ -1517,14 +1571,6 @@
         <w:tblW w:w="8460" w:type="dxa"/>
         <w:jc w:val="left"/>
         <w:tblInd w:w="60" w:type="dxa"/>
-        <w:tblBorders>
-          <w:top w:val="single" w:sz="2" w:space="0" w:color="000000"/>
-          <w:left w:val="single" w:sz="2" w:space="0" w:color="000000"/>
-          <w:bottom w:val="single" w:sz="2" w:space="0" w:color="000000"/>
-          <w:right w:val="single" w:sz="2" w:space="0" w:color="000000"/>
-          <w:insideH w:val="single" w:sz="2" w:space="0" w:color="000000"/>
-          <w:insideV w:val="single" w:sz="2" w:space="0" w:color="000000"/>
-        </w:tblBorders>
         <w:tblCellMar>
           <w:top w:w="55" w:type="dxa"/>
           <w:left w:w="47" w:type="dxa"/>
@@ -1547,8 +1593,6 @@
               <w:left w:val="single" w:sz="2" w:space="0" w:color="000000"/>
               <w:bottom w:val="single" w:sz="2" w:space="0" w:color="000000"/>
               <w:right w:val="single" w:sz="2" w:space="0" w:color="000000"/>
-              <w:insideH w:val="single" w:sz="2" w:space="0" w:color="000000"/>
-              <w:insideV w:val="single" w:sz="2" w:space="0" w:color="000000"/>
             </w:tcBorders>
             <w:shd w:fill="auto" w:val="clear"/>
           </w:tcPr>
@@ -1585,7 +1629,7 @@
                           </pic:cNvPicPr>
                         </pic:nvPicPr>
                         <pic:blipFill>
-                          <a:blip r:embed="rId2"/>
+                          <a:blip r:embed="rId4"/>
                           <a:stretch>
                             <a:fillRect/>
                           </a:stretch>
@@ -1672,14 +1716,6 @@
         <w:tblW w:w="9026" w:type="dxa"/>
         <w:jc w:val="left"/>
         <w:tblInd w:w="0" w:type="dxa"/>
-        <w:tblBorders>
-          <w:top w:val="single" w:sz="2" w:space="0" w:color="000000"/>
-          <w:left w:val="single" w:sz="2" w:space="0" w:color="000000"/>
-          <w:bottom w:val="single" w:sz="2" w:space="0" w:color="000000"/>
-          <w:right w:val="single" w:sz="2" w:space="0" w:color="000000"/>
-          <w:insideH w:val="single" w:sz="2" w:space="0" w:color="000000"/>
-          <w:insideV w:val="single" w:sz="2" w:space="0" w:color="000000"/>
-        </w:tblBorders>
         <w:tblCellMar>
           <w:top w:w="55" w:type="dxa"/>
           <w:left w:w="47" w:type="dxa"/>
@@ -1702,8 +1738,6 @@
               <w:left w:val="single" w:sz="2" w:space="0" w:color="000000"/>
               <w:bottom w:val="single" w:sz="2" w:space="0" w:color="000000"/>
               <w:right w:val="single" w:sz="2" w:space="0" w:color="000000"/>
-              <w:insideH w:val="single" w:sz="2" w:space="0" w:color="000000"/>
-              <w:insideV w:val="single" w:sz="2" w:space="0" w:color="000000"/>
             </w:tcBorders>
             <w:shd w:fill="auto" w:val="clear"/>
           </w:tcPr>
@@ -1740,7 +1774,7 @@
                           </pic:cNvPicPr>
                         </pic:nvPicPr>
                         <pic:blipFill>
-                          <a:blip r:embed="rId3"/>
+                          <a:blip r:embed="rId5"/>
                           <a:stretch>
                             <a:fillRect/>
                           </a:stretch>
@@ -2240,7 +2274,7 @@
                     </pic:cNvPicPr>
                   </pic:nvPicPr>
                   <pic:blipFill>
-                    <a:blip r:embed="rId4"/>
+                    <a:blip r:embed="rId6"/>
                     <a:stretch>
                       <a:fillRect/>
                     </a:stretch>
@@ -2430,7 +2464,7 @@
                     </pic:cNvPicPr>
                   </pic:nvPicPr>
                   <pic:blipFill>
-                    <a:blip r:embed="rId5"/>
+                    <a:blip r:embed="rId7"/>
                     <a:stretch>
                       <a:fillRect/>
                     </a:stretch>
@@ -2467,32 +2501,6 @@
           <w:rStyle w:val="InternetLink"/>
         </w:rPr>
       </w:pPr>
-      <w:hyperlink r:id="rId6">
-        <w:r>
-          <w:rPr/>
-        </w:r>
-      </w:hyperlink>
-    </w:p>
-    <w:p>
-      <w:pPr>
-        <w:pStyle w:val="Normal"/>
-        <w:rPr>
-          <w:rStyle w:val="InternetLink"/>
-        </w:rPr>
-      </w:pPr>
-      <w:hyperlink r:id="rId7">
-        <w:r>
-          <w:rPr/>
-        </w:r>
-      </w:hyperlink>
-    </w:p>
-    <w:p>
-      <w:pPr>
-        <w:pStyle w:val="Normal"/>
-        <w:rPr>
-          <w:rStyle w:val="InternetLink"/>
-        </w:rPr>
-      </w:pPr>
       <w:hyperlink r:id="rId8">
         <w:r>
           <w:rPr/>
@@ -2671,9 +2679,35 @@
     <w:p>
       <w:pPr>
         <w:pStyle w:val="Normal"/>
-        <w:rPr/>
+        <w:rPr>
+          <w:rStyle w:val="InternetLink"/>
+        </w:rPr>
       </w:pPr>
       <w:hyperlink r:id="rId22">
+        <w:r>
+          <w:rPr/>
+        </w:r>
+      </w:hyperlink>
+    </w:p>
+    <w:p>
+      <w:pPr>
+        <w:pStyle w:val="Normal"/>
+        <w:rPr>
+          <w:rStyle w:val="InternetLink"/>
+        </w:rPr>
+      </w:pPr>
+      <w:hyperlink r:id="rId23">
+        <w:r>
+          <w:rPr/>
+        </w:r>
+      </w:hyperlink>
+    </w:p>
+    <w:p>
+      <w:pPr>
+        <w:pStyle w:val="Normal"/>
+        <w:rPr/>
+      </w:pPr>
+      <w:hyperlink r:id="rId24">
         <w:r>
           <w:rPr>
             <w:rStyle w:val="InternetLink"/>
@@ -2849,7 +2883,7 @@
                     </pic:cNvPicPr>
                   </pic:nvPicPr>
                   <pic:blipFill>
-                    <a:blip r:embed="rId23"/>
+                    <a:blip r:embed="rId25"/>
                     <a:stretch>
                       <a:fillRect/>
                     </a:stretch>
@@ -2924,7 +2958,7 @@
                     </pic:cNvPicPr>
                   </pic:nvPicPr>
                   <pic:blipFill>
-                    <a:blip r:embed="rId24"/>
+                    <a:blip r:embed="rId26"/>
                     <a:stretch>
                       <a:fillRect/>
                     </a:stretch>
@@ -2948,12 +2982,12 @@
     <w:p>
       <w:pPr>
         <w:sectPr>
-          <w:headerReference w:type="default" r:id="rId25"/>
-          <w:footerReference w:type="default" r:id="rId26"/>
-          <w:type w:val="nextPage"/>
+          <w:headerReference w:type="default" r:id="rId27"/>
+          <w:footerReference w:type="default" r:id="rId28"/>
+          <w:type w:val="continuous"/>
           <w:pgSz w:w="11906" w:h="16838"/>
           <w:pgMar w:left="1440" w:right="1440" w:header="0" w:top="1440" w:footer="720" w:bottom="1440" w:gutter="0"/>
-          <w:pgNumType w:start="1" w:fmt="decimal"/>
+          <w:pgNumType w:fmt="decimal"/>
           <w:formProt w:val="false"/>
           <w:textDirection w:val="lrTb"/>
           <w:docGrid w:type="default" w:linePitch="100" w:charSpace="4096"/>
@@ -3085,11 +3119,23 @@
         </w:sectPr>
       </w:pPr>
     </w:p>
+    <w:p>
+      <w:pPr>
+        <w:pStyle w:val="Normal"/>
+        <w:widowControl w:val="false"/>
+        <w:bidi w:val="0"/>
+        <w:spacing w:lineRule="auto" w:line="264" w:before="60" w:after="60"/>
+        <w:jc w:val="left"/>
+        <w:rPr/>
+      </w:pPr>
+      <w:r>
+        <w:rPr/>
+      </w:r>
+    </w:p>
     <w:sectPr>
       <w:type w:val="continuous"/>
       <w:pgSz w:w="11906" w:h="16838"/>
       <w:pgMar w:left="1440" w:right="1440" w:header="0" w:top="1440" w:footer="720" w:bottom="1440" w:gutter="0"/>
-      <w:pgNumType w:fmt="decimal"/>
       <w:formProt w:val="false"/>
       <w:textDirection w:val="lrTb"/>
       <w:docGrid w:type="default" w:linePitch="100" w:charSpace="4096"/>
@@ -3099,6 +3145,39 @@
 </file>
 
 <file path=word/footer1.xml><?xml version="1.0" encoding="utf-8"?>
+<w:ftr xmlns:o="urn:schemas-microsoft-com:office:office" xmlns:r="http://schemas.openxmlformats.org/officeDocument/2006/relationships" xmlns:v="urn:schemas-microsoft-com:vml" xmlns:w="http://schemas.openxmlformats.org/wordprocessingml/2006/main" xmlns:w10="urn:schemas-microsoft-com:office:word" xmlns:wp="http://schemas.openxmlformats.org/drawingml/2006/wordprocessingDrawing" xmlns:wps="http://schemas.microsoft.com/office/word/2010/wordprocessingShape" xmlns:wpg="http://schemas.microsoft.com/office/word/2010/wordprocessingGroup" xmlns:mc="http://schemas.openxmlformats.org/markup-compatibility/2006" xmlns:wp14="http://schemas.microsoft.com/office/word/2010/wordprocessingDrawing" xmlns:w14="http://schemas.microsoft.com/office/word/2010/wordml" mc:Ignorable="w14 wp14">
+  <w:p>
+    <w:pPr>
+      <w:pStyle w:val="Normal"/>
+      <w:spacing w:before="60" w:after="60"/>
+      <w:jc w:val="center"/>
+      <w:rPr/>
+    </w:pPr>
+    <w:r>
+      <w:rPr/>
+      <w:fldChar w:fldCharType="begin"/>
+    </w:r>
+    <w:r>
+      <w:rPr/>
+      <w:instrText> PAGE </w:instrText>
+    </w:r>
+    <w:r>
+      <w:rPr/>
+      <w:fldChar w:fldCharType="separate"/>
+    </w:r>
+    <w:r>
+      <w:rPr/>
+      <w:t>8</w:t>
+    </w:r>
+    <w:r>
+      <w:rPr/>
+      <w:fldChar w:fldCharType="end"/>
+    </w:r>
+  </w:p>
+</w:ftr>
+</file>
+
+<file path=word/footer2.xml><?xml version="1.0" encoding="utf-8"?>
 <w:ftr xmlns:o="urn:schemas-microsoft-com:office:office" xmlns:r="http://schemas.openxmlformats.org/officeDocument/2006/relationships" xmlns:v="urn:schemas-microsoft-com:vml" xmlns:w="http://schemas.openxmlformats.org/wordprocessingml/2006/main" xmlns:w10="urn:schemas-microsoft-com:office:word" xmlns:wp="http://schemas.openxmlformats.org/drawingml/2006/wordprocessingDrawing" xmlns:wps="http://schemas.microsoft.com/office/word/2010/wordprocessingShape" xmlns:wpg="http://schemas.microsoft.com/office/word/2010/wordprocessingGroup" xmlns:mc="http://schemas.openxmlformats.org/markup-compatibility/2006" xmlns:wp14="http://schemas.microsoft.com/office/word/2010/wordprocessingDrawing" xmlns:w14="http://schemas.microsoft.com/office/word/2010/wordml" mc:Ignorable="w14 wp14">
   <w:p>
     <w:pPr>
@@ -3147,6 +3226,50 @@
     <w:pPr>
       <w:pStyle w:val="Normal"/>
       <w:tabs>
+        <w:tab w:val="clear" w:pos="720"/>
+        <w:tab w:val="right" w:pos="9720" w:leader="none"/>
+      </w:tabs>
+      <w:spacing w:before="60" w:after="60"/>
+      <w:jc w:val="center"/>
+      <w:rPr>
+        <w:lang w:val="pt-PT"/>
+      </w:rPr>
+    </w:pPr>
+    <w:r>
+      <w:rPr>
+        <w:sz w:val="18"/>
+        <w:szCs w:val="18"/>
+        <w:lang w:val="pt-PT"/>
+      </w:rPr>
+      <w:t>UA-DETI - INTRODUÇÃO À ENGENHARIA DE SOFTWARE</w:t>
+    </w:r>
+    <w:r>
+      <w:rPr>
+        <w:lang w:val="pt-PT"/>
+      </w:rPr>
+      <w:tab/>
+    </w:r>
+  </w:p>
+</w:hdr>
+</file>
+
+<file path=word/header2.xml><?xml version="1.0" encoding="utf-8"?>
+<w:hdr xmlns:o="urn:schemas-microsoft-com:office:office" xmlns:r="http://schemas.openxmlformats.org/officeDocument/2006/relationships" xmlns:v="urn:schemas-microsoft-com:vml" xmlns:w="http://schemas.openxmlformats.org/wordprocessingml/2006/main" xmlns:w10="urn:schemas-microsoft-com:office:word" xmlns:wp="http://schemas.openxmlformats.org/drawingml/2006/wordprocessingDrawing" xmlns:wps="http://schemas.microsoft.com/office/word/2010/wordprocessingShape" xmlns:wpg="http://schemas.microsoft.com/office/word/2010/wordprocessingGroup" xmlns:mc="http://schemas.openxmlformats.org/markup-compatibility/2006" xmlns:wp14="http://schemas.microsoft.com/office/word/2010/wordprocessingDrawing" xmlns:w14="http://schemas.microsoft.com/office/word/2010/wordml" mc:Ignorable="w14 wp14">
+  <w:p>
+    <w:pPr>
+      <w:pStyle w:val="Normal"/>
+      <w:spacing w:before="60" w:after="60"/>
+      <w:rPr/>
+    </w:pPr>
+    <w:r>
+      <w:rPr/>
+    </w:r>
+  </w:p>
+  <w:p>
+    <w:pPr>
+      <w:pStyle w:val="Normal"/>
+      <w:tabs>
+        <w:tab w:val="clear" w:pos="720"/>
         <w:tab w:val="right" w:pos="9720" w:leader="none"/>
       </w:tabs>
       <w:spacing w:before="60" w:after="60"/>
@@ -4198,6 +4321,74 @@
     <w:qFormat/>
     <w:rPr/>
   </w:style>
+  <w:style w:type="character" w:styleId="ListLabel34">
+    <w:name w:val="ListLabel 34"/>
+    <w:qFormat/>
+    <w:rPr>
+      <w:rFonts w:cs="OpenSymbol"/>
+    </w:rPr>
+  </w:style>
+  <w:style w:type="character" w:styleId="ListLabel35">
+    <w:name w:val="ListLabel 35"/>
+    <w:qFormat/>
+    <w:rPr>
+      <w:rFonts w:cs="OpenSymbol"/>
+    </w:rPr>
+  </w:style>
+  <w:style w:type="character" w:styleId="ListLabel36">
+    <w:name w:val="ListLabel 36"/>
+    <w:qFormat/>
+    <w:rPr>
+      <w:rFonts w:cs="OpenSymbol"/>
+    </w:rPr>
+  </w:style>
+  <w:style w:type="character" w:styleId="ListLabel37">
+    <w:name w:val="ListLabel 37"/>
+    <w:qFormat/>
+    <w:rPr>
+      <w:rFonts w:cs="OpenSymbol"/>
+    </w:rPr>
+  </w:style>
+  <w:style w:type="character" w:styleId="ListLabel38">
+    <w:name w:val="ListLabel 38"/>
+    <w:qFormat/>
+    <w:rPr>
+      <w:rFonts w:cs="OpenSymbol"/>
+    </w:rPr>
+  </w:style>
+  <w:style w:type="character" w:styleId="ListLabel39">
+    <w:name w:val="ListLabel 39"/>
+    <w:qFormat/>
+    <w:rPr>
+      <w:rFonts w:cs="OpenSymbol"/>
+    </w:rPr>
+  </w:style>
+  <w:style w:type="character" w:styleId="ListLabel40">
+    <w:name w:val="ListLabel 40"/>
+    <w:qFormat/>
+    <w:rPr>
+      <w:rFonts w:cs="OpenSymbol"/>
+    </w:rPr>
+  </w:style>
+  <w:style w:type="character" w:styleId="ListLabel41">
+    <w:name w:val="ListLabel 41"/>
+    <w:qFormat/>
+    <w:rPr>
+      <w:rFonts w:cs="OpenSymbol"/>
+    </w:rPr>
+  </w:style>
+  <w:style w:type="character" w:styleId="ListLabel42">
+    <w:name w:val="ListLabel 42"/>
+    <w:qFormat/>
+    <w:rPr>
+      <w:rFonts w:cs="OpenSymbol"/>
+    </w:rPr>
+  </w:style>
+  <w:style w:type="character" w:styleId="ListLabel43">
+    <w:name w:val="ListLabel 43"/>
+    <w:qFormat/>
+    <w:rPr/>
+  </w:style>
   <w:style w:type="paragraph" w:styleId="Heading">
     <w:name w:val="Heading"/>
     <w:basedOn w:val="Normal"/>

</xml_diff>